<commit_message>
update the project with project folder
</commit_message>
<xml_diff>
--- a/Artifacts/FYP Text Cases.docx
+++ b/Artifacts/FYP Text Cases.docx
@@ -113,13 +113,13 @@
     <w:tbl>
       <w:tblPr>
         <w:tblStyle w:val="TableGrid"/>
-        <w:tblW w:w="0" w:type="auto"/>
-        <w:tblInd w:w="720" w:type="dxa"/>
+        <w:tblW w:w="9450" w:type="dxa"/>
+        <w:tblInd w:w="-5" w:type="dxa"/>
         <w:tblLook w:val="04A0" w:firstRow="1" w:lastRow="0" w:firstColumn="1" w:lastColumn="0" w:noHBand="0" w:noVBand="1"/>
       </w:tblPr>
       <w:tblGrid>
         <w:gridCol w:w="2245"/>
-        <w:gridCol w:w="6385"/>
+        <w:gridCol w:w="7205"/>
       </w:tblGrid>
       <w:tr>
         <w:tc>
@@ -129,7 +129,7 @@
           <w:p>
             <w:pPr>
               <w:pStyle w:val="ListParagraph"/>
-              <w:spacing w:before="0" w:beforeAutospacing="0" w:line="360" w:lineRule="auto"/>
+              <w:spacing w:before="240" w:beforeAutospacing="0" w:line="360" w:lineRule="auto"/>
               <w:ind w:left="0"/>
               <w:rPr>
                 <w:rFonts w:ascii="Arial" w:hAnsi="Arial" w:cs="Arial"/>
@@ -149,12 +149,12 @@
         </w:tc>
         <w:tc>
           <w:tcPr>
-            <w:tcW w:w="6385" w:type="dxa"/>
-          </w:tcPr>
-          <w:p>
-            <w:pPr>
-              <w:pStyle w:val="ListParagraph"/>
-              <w:spacing w:before="0" w:beforeAutospacing="0" w:line="360" w:lineRule="auto"/>
+            <w:tcW w:w="7205" w:type="dxa"/>
+          </w:tcPr>
+          <w:p>
+            <w:pPr>
+              <w:pStyle w:val="ListParagraph"/>
+              <w:spacing w:before="240" w:beforeAutospacing="0" w:line="360" w:lineRule="auto"/>
               <w:ind w:left="0"/>
               <w:rPr>
                 <w:rFonts w:ascii="Arial" w:hAnsi="Arial" w:cs="Arial"/>
@@ -181,7 +181,7 @@
           <w:p>
             <w:pPr>
               <w:pStyle w:val="ListParagraph"/>
-              <w:spacing w:before="0" w:beforeAutospacing="0" w:line="360" w:lineRule="auto"/>
+              <w:spacing w:before="240" w:beforeAutospacing="0" w:line="360" w:lineRule="auto"/>
               <w:ind w:left="0"/>
               <w:rPr>
                 <w:rFonts w:ascii="Arial" w:hAnsi="Arial" w:cs="Arial"/>
@@ -201,7 +201,7 @@
         </w:tc>
         <w:tc>
           <w:tcPr>
-            <w:tcW w:w="6385" w:type="dxa"/>
+            <w:tcW w:w="7205" w:type="dxa"/>
           </w:tcPr>
           <w:p>
             <w:pPr>
@@ -209,7 +209,7 @@
               <w:tabs>
                 <w:tab w:val="left" w:pos="2223"/>
               </w:tabs>
-              <w:spacing w:before="0" w:beforeAutospacing="0" w:line="360" w:lineRule="auto"/>
+              <w:spacing w:before="240" w:beforeAutospacing="0" w:line="360" w:lineRule="auto"/>
               <w:ind w:left="0"/>
               <w:rPr>
                 <w:rFonts w:ascii="Arial" w:hAnsi="Arial" w:cs="Arial"/>
@@ -236,7 +236,7 @@
           <w:p>
             <w:pPr>
               <w:pStyle w:val="ListParagraph"/>
-              <w:spacing w:before="0" w:beforeAutospacing="0" w:line="360" w:lineRule="auto"/>
+              <w:spacing w:before="240" w:beforeAutospacing="0" w:line="360" w:lineRule="auto"/>
               <w:ind w:left="0"/>
               <w:rPr>
                 <w:rFonts w:ascii="Arial" w:hAnsi="Arial" w:cs="Arial"/>
@@ -256,12 +256,12 @@
         </w:tc>
         <w:tc>
           <w:tcPr>
-            <w:tcW w:w="6385" w:type="dxa"/>
-          </w:tcPr>
-          <w:p>
-            <w:pPr>
-              <w:pStyle w:val="ListParagraph"/>
-              <w:spacing w:before="0" w:beforeAutospacing="0" w:line="360" w:lineRule="auto"/>
+            <w:tcW w:w="7205" w:type="dxa"/>
+          </w:tcPr>
+          <w:p>
+            <w:pPr>
+              <w:pStyle w:val="ListParagraph"/>
+              <w:spacing w:before="240" w:beforeAutospacing="0" w:line="360" w:lineRule="auto"/>
               <w:ind w:left="0"/>
               <w:rPr>
                 <w:rFonts w:ascii="Arial" w:hAnsi="Arial" w:cs="Arial"/>
@@ -291,7 +291,7 @@
           <w:p>
             <w:pPr>
               <w:pStyle w:val="ListParagraph"/>
-              <w:spacing w:before="0" w:beforeAutospacing="0" w:line="360" w:lineRule="auto"/>
+              <w:spacing w:before="240" w:beforeAutospacing="0" w:line="360" w:lineRule="auto"/>
               <w:ind w:left="0"/>
               <w:rPr>
                 <w:rFonts w:ascii="Arial" w:hAnsi="Arial" w:cs="Arial"/>
@@ -311,12 +311,12 @@
         </w:tc>
         <w:tc>
           <w:tcPr>
-            <w:tcW w:w="6385" w:type="dxa"/>
-          </w:tcPr>
-          <w:p>
-            <w:pPr>
-              <w:pStyle w:val="ListParagraph"/>
-              <w:spacing w:before="0" w:beforeAutospacing="0" w:line="360" w:lineRule="auto"/>
+            <w:tcW w:w="7205" w:type="dxa"/>
+          </w:tcPr>
+          <w:p>
+            <w:pPr>
+              <w:pStyle w:val="ListParagraph"/>
+              <w:spacing w:before="240" w:beforeAutospacing="0" w:line="360" w:lineRule="auto"/>
               <w:ind w:left="0"/>
               <w:rPr>
                 <w:rFonts w:ascii="Arial" w:hAnsi="Arial" w:cs="Arial"/>
@@ -343,7 +343,7 @@
           <w:p>
             <w:pPr>
               <w:pStyle w:val="ListParagraph"/>
-              <w:spacing w:before="0" w:beforeAutospacing="0" w:line="360" w:lineRule="auto"/>
+              <w:spacing w:before="240" w:beforeAutospacing="0" w:line="360" w:lineRule="auto"/>
               <w:ind w:left="0"/>
               <w:rPr>
                 <w:rFonts w:ascii="Arial" w:hAnsi="Arial" w:cs="Arial"/>
@@ -363,12 +363,12 @@
         </w:tc>
         <w:tc>
           <w:tcPr>
-            <w:tcW w:w="6385" w:type="dxa"/>
-          </w:tcPr>
-          <w:p>
-            <w:pPr>
-              <w:pStyle w:val="ListParagraph"/>
-              <w:spacing w:before="0" w:beforeAutospacing="0" w:line="360" w:lineRule="auto"/>
+            <w:tcW w:w="7205" w:type="dxa"/>
+          </w:tcPr>
+          <w:p>
+            <w:pPr>
+              <w:pStyle w:val="ListParagraph"/>
+              <w:spacing w:before="240" w:beforeAutospacing="0" w:line="360" w:lineRule="auto"/>
               <w:ind w:left="0"/>
               <w:rPr>
                 <w:rFonts w:ascii="Arial" w:hAnsi="Arial" w:cs="Arial"/>
@@ -455,7 +455,7 @@
         </w:rPr>
         <w:lastRenderedPageBreak/>
         <w:drawing>
-          <wp:inline distT="0" distB="0" distL="0" distR="0" wp14:anchorId="71B6ABC5" wp14:editId="1C860BB9">
+          <wp:inline distT="0" distB="0" distL="0" distR="0" wp14:anchorId="71B6ABC5" wp14:editId="304A350D">
             <wp:extent cx="5943600" cy="3248025"/>
             <wp:effectExtent l="0" t="0" r="0" b="9525"/>
             <wp:docPr id="1127326114" name="Picture 1"/>
@@ -2270,6 +2270,7 @@
                 <w:szCs w:val="24"/>
               </w:rPr>
             </w:pPr>
+            <w:bookmarkStart w:id="0" w:name="_Hlk164516931"/>
             <w:r>
               <w:rPr>
                 <w:rFonts w:ascii="Arial" w:hAnsi="Arial" w:cs="Arial"/>
@@ -2694,7 +2695,7 @@
           <w:noProof/>
         </w:rPr>
         <w:drawing>
-          <wp:inline distT="0" distB="0" distL="0" distR="0" wp14:anchorId="1CC32E14" wp14:editId="058A741E">
+          <wp:inline distT="0" distB="0" distL="0" distR="0" wp14:anchorId="1CC32E14" wp14:editId="0338ACCF">
             <wp:extent cx="3432308" cy="7823200"/>
             <wp:effectExtent l="0" t="0" r="0" b="6350"/>
             <wp:docPr id="302955079" name="Picture 8" descr="A screenshot of a phone&#10;&#10;Description automatically generated"/>
@@ -2743,6 +2744,7 @@
         </w:drawing>
       </w:r>
     </w:p>
+    <w:bookmarkEnd w:id="0"/>
     <w:p>
       <w:pPr>
         <w:rPr>
@@ -3099,6 +3101,82 @@
           <w:szCs w:val="32"/>
         </w:rPr>
       </w:pPr>
+    </w:p>
+    <w:p>
+      <w:pPr>
+        <w:rPr>
+          <w:rFonts w:ascii="Arial" w:hAnsi="Arial" w:cs="Arial"/>
+          <w:b/>
+          <w:bCs/>
+          <w:color w:val="FF0000"/>
+          <w:sz w:val="32"/>
+          <w:szCs w:val="32"/>
+        </w:rPr>
+      </w:pPr>
+      <w:r>
+        <w:rPr>
+          <w:rFonts w:ascii="Arial" w:hAnsi="Arial" w:cs="Arial"/>
+          <w:b/>
+          <w:bCs/>
+          <w:color w:val="FF0000"/>
+          <w:sz w:val="32"/>
+          <w:szCs w:val="32"/>
+        </w:rPr>
+        <w:br w:type="page"/>
+      </w:r>
+    </w:p>
+    <w:p>
+      <w:pPr>
+        <w:rPr>
+          <w:rFonts w:ascii="Arial" w:hAnsi="Arial" w:cs="Arial"/>
+          <w:b/>
+          <w:bCs/>
+          <w:sz w:val="24"/>
+          <w:szCs w:val="24"/>
+        </w:rPr>
+      </w:pPr>
+      <w:r>
+        <w:rPr>
+          <w:rFonts w:ascii="Arial" w:hAnsi="Arial" w:cs="Arial"/>
+          <w:b/>
+          <w:bCs/>
+          <w:sz w:val="24"/>
+          <w:szCs w:val="24"/>
+        </w:rPr>
+        <w:t>4.2.2</w:t>
+      </w:r>
+      <w:r>
+        <w:rPr>
+          <w:rFonts w:ascii="Arial" w:hAnsi="Arial" w:cs="Arial"/>
+          <w:b/>
+          <w:bCs/>
+          <w:sz w:val="24"/>
+          <w:szCs w:val="24"/>
+        </w:rPr>
+        <w:t xml:space="preserve"> System Testing</w:t>
+      </w:r>
+    </w:p>
+    <w:p>
+      <w:pPr>
+        <w:rPr>
+          <w:rFonts w:ascii="Arial" w:hAnsi="Arial" w:cs="Arial"/>
+          <w:b/>
+          <w:bCs/>
+          <w:color w:val="FF0000"/>
+          <w:sz w:val="24"/>
+          <w:szCs w:val="24"/>
+        </w:rPr>
+      </w:pPr>
+      <w:r>
+        <w:rPr>
+          <w:rFonts w:ascii="Arial" w:hAnsi="Arial" w:cs="Arial"/>
+          <w:b/>
+          <w:bCs/>
+          <w:sz w:val="24"/>
+          <w:szCs w:val="24"/>
+        </w:rPr>
+        <w:t>4.2.2.1 Google Map Permissiion</w:t>
+      </w:r>
     </w:p>
     <w:sectPr>
       <w:pgSz w:w="12240" w:h="15840"/>

</xml_diff>